<commit_message>
Completed arrays arraylists and linear search
</commit_message>
<xml_diff>
--- a/DSA/Notes/Additionals/Additionals.docx
+++ b/DSA/Notes/Additionals/Additionals.docx
@@ -521,6 +521,2414 @@
           <w:lang w:val="en-US"/>
         </w:rPr>
         <w:t xml:space="preserve"> just the name of the variable pointing to the data also called as identifiers.</w:t>
+      </w:r>
+    </w:p>
+    <w:p>
+      <w:pPr>
+        <w:rPr>
+          <w:lang w:val="en-US"/>
+        </w:rPr>
+      </w:pPr>
+    </w:p>
+    <w:p>
+      <w:pPr>
+        <w:rPr>
+          <w:lang w:val="en-US"/>
+        </w:rPr>
+      </w:pPr>
+    </w:p>
+    <w:p>
+      <w:pPr>
+        <w:rPr>
+          <w:b/>
+          <w:bCs/>
+          <w:lang w:val="en-US"/>
+        </w:rPr>
+      </w:pPr>
+      <w:r>
+        <w:rPr>
+          <w:b/>
+          <w:bCs/>
+          <w:lang w:val="en-US"/>
+        </w:rPr>
+        <w:t xml:space="preserve">Shadowing </w:t>
+      </w:r>
+    </w:p>
+    <w:p>
+      <w:pPr>
+        <w:rPr>
+          <w:lang w:val="en-US"/>
+        </w:rPr>
+      </w:pPr>
+      <w:r>
+        <w:rPr>
+          <w:lang w:val="en-US"/>
+        </w:rPr>
+        <w:t>Shadowing is a concept in programming where a variable declared in a certain scope (e.g., inside a function or block) has the same name as a variable in an outer scope, effectively "hiding" the outer variable within that inner scope.</w:t>
+      </w:r>
+    </w:p>
+    <w:p>
+      <w:pPr>
+        <w:rPr>
+          <w:lang w:val="en-US"/>
+        </w:rPr>
+      </w:pPr>
+      <w:r>
+        <w:rPr>
+          <w:lang w:val="en-US"/>
+        </w:rPr>
+        <w:t>How Shadowing Works</w:t>
+      </w:r>
+    </w:p>
+    <w:p>
+      <w:pPr>
+        <w:rPr>
+          <w:lang w:val="en-US"/>
+        </w:rPr>
+      </w:pPr>
+      <w:r>
+        <w:rPr>
+          <w:lang w:val="en-US"/>
+        </w:rPr>
+        <w:t>When a variable is shadowed, the inner variable takes precedence over the outer one within the inner scope.</w:t>
+      </w:r>
+    </w:p>
+    <w:p>
+      <w:pPr>
+        <w:rPr>
+          <w:lang w:val="en-US"/>
+        </w:rPr>
+      </w:pPr>
+      <w:r>
+        <w:rPr>
+          <w:lang w:val="en-US"/>
+        </w:rPr>
+        <w:t>The outer variable remains unchanged and is accessible outside the inner scope.</w:t>
+      </w:r>
+    </w:p>
+    <w:p>
+      <w:pPr>
+        <w:rPr>
+          <w:lang w:val="en-US"/>
+        </w:rPr>
+      </w:pPr>
+      <w:r>
+        <w:rPr>
+          <w:lang w:val="en-US"/>
+        </w:rPr>
+        <w:t>It is commonly seen in block-scoped or function-scoped languages.</w:t>
+      </w:r>
+    </w:p>
+    <w:p>
+      <w:pPr>
+        <w:rPr>
+          <w:lang w:val="en-US"/>
+        </w:rPr>
+      </w:pPr>
+    </w:p>
+    <w:p>
+      <w:pPr>
+        <w:rPr>
+          <w:b/>
+          <w:bCs/>
+          <w:lang w:val="en-US"/>
+        </w:rPr>
+      </w:pPr>
+    </w:p>
+    <w:p>
+      <w:pPr>
+        <w:rPr>
+          <w:b/>
+          <w:bCs/>
+          <w:lang w:val="en-US"/>
+        </w:rPr>
+      </w:pPr>
+      <w:r>
+        <w:rPr>
+          <w:b/>
+          <w:bCs/>
+          <w:lang w:val="en-US"/>
+        </w:rPr>
+        <w:t xml:space="preserve">Variable length arguments – </w:t>
+      </w:r>
+    </w:p>
+    <w:p>
+      <w:pPr>
+        <w:rPr>
+          <w:lang w:val="en-US"/>
+        </w:rPr>
+      </w:pPr>
+      <w:r>
+        <w:rPr>
+          <w:lang w:val="en-US"/>
+        </w:rPr>
+        <w:t xml:space="preserve">It is basically when you create a method that takes a variable number of arguments it is knows variable length arguments and it is also known as </w:t>
+      </w:r>
+      <w:proofErr w:type="spellStart"/>
+      <w:r>
+        <w:rPr>
+          <w:lang w:val="en-US"/>
+        </w:rPr>
+        <w:t>varArgs</w:t>
+      </w:r>
+      <w:proofErr w:type="spellEnd"/>
+      <w:r>
+        <w:rPr>
+          <w:lang w:val="en-US"/>
+        </w:rPr>
+        <w:t xml:space="preserve"> method.</w:t>
+      </w:r>
+    </w:p>
+    <w:p>
+      <w:pPr>
+        <w:rPr>
+          <w:lang w:val="en-US"/>
+        </w:rPr>
+      </w:pPr>
+      <w:r>
+        <w:rPr>
+          <w:lang w:val="en-US"/>
+        </w:rPr>
+        <w:t xml:space="preserve">Used when we don’t know how many arguments we are giving </w:t>
+      </w:r>
+    </w:p>
+    <w:p>
+      <w:pPr>
+        <w:rPr>
+          <w:lang w:val="en-US"/>
+        </w:rPr>
+      </w:pPr>
+      <w:r>
+        <w:rPr>
+          <w:lang w:val="en-US"/>
+        </w:rPr>
+        <w:t xml:space="preserve">Syntax – </w:t>
+      </w:r>
+    </w:p>
+    <w:p>
+      <w:pPr>
+        <w:rPr>
+          <w:lang w:val="en-US"/>
+        </w:rPr>
+      </w:pPr>
+      <w:r>
+        <w:rPr>
+          <w:lang w:val="en-US"/>
+        </w:rPr>
+        <w:t xml:space="preserve">Static void </w:t>
+      </w:r>
+      <w:proofErr w:type="gramStart"/>
+      <w:r>
+        <w:rPr>
+          <w:lang w:val="en-US"/>
+        </w:rPr>
+        <w:t>fun(</w:t>
+      </w:r>
+      <w:proofErr w:type="gramEnd"/>
+      <w:r>
+        <w:rPr>
+          <w:lang w:val="en-US"/>
+        </w:rPr>
+        <w:t>int …v){</w:t>
+      </w:r>
+    </w:p>
+    <w:p>
+      <w:pPr>
+        <w:rPr>
+          <w:lang w:val="en-US"/>
+        </w:rPr>
+      </w:pPr>
+    </w:p>
+    <w:p>
+      <w:pPr>
+        <w:rPr>
+          <w:lang w:val="en-US"/>
+        </w:rPr>
+      </w:pPr>
+      <w:r>
+        <w:rPr>
+          <w:lang w:val="en-US"/>
+        </w:rPr>
+        <w:t>}</w:t>
+      </w:r>
+    </w:p>
+    <w:p>
+      <w:pPr>
+        <w:rPr>
+          <w:lang w:val="en-US"/>
+        </w:rPr>
+      </w:pPr>
+      <w:r>
+        <w:rPr>
+          <w:lang w:val="en-US"/>
+        </w:rPr>
+        <w:t xml:space="preserve">This is internally taking it as </w:t>
+      </w:r>
+      <w:proofErr w:type="spellStart"/>
+      <w:proofErr w:type="gramStart"/>
+      <w:r>
+        <w:rPr>
+          <w:lang w:val="en-US"/>
+        </w:rPr>
+        <w:t>a</w:t>
+      </w:r>
+      <w:proofErr w:type="spellEnd"/>
+      <w:proofErr w:type="gramEnd"/>
+      <w:r>
+        <w:rPr>
+          <w:lang w:val="en-US"/>
+        </w:rPr>
+        <w:t xml:space="preserve"> array of integers. And we can access it as an array with the name we put after the 3 dots.</w:t>
+      </w:r>
+    </w:p>
+    <w:p>
+      <w:pPr>
+        <w:rPr>
+          <w:lang w:val="en-US"/>
+        </w:rPr>
+      </w:pPr>
+      <w:r>
+        <w:rPr>
+          <w:lang w:val="en-US"/>
+        </w:rPr>
+        <w:t>You can do it for multiple data types like (String …v) or (char …v).</w:t>
+      </w:r>
+    </w:p>
+    <w:p>
+      <w:pPr>
+        <w:rPr>
+          <w:lang w:val="en-US"/>
+        </w:rPr>
+      </w:pPr>
+      <w:r>
+        <w:rPr>
+          <w:lang w:val="en-US"/>
+        </w:rPr>
+        <w:lastRenderedPageBreak/>
+        <w:drawing>
+          <wp:inline distT="0" distB="0" distL="0" distR="0" wp14:anchorId="5EA9C958" wp14:editId="0D0CE14E">
+            <wp:extent cx="3689498" cy="1708222"/>
+            <wp:effectExtent l="0" t="0" r="6350" b="6350"/>
+            <wp:docPr id="1536223764" name="Picture 1"/>
+            <wp:cNvGraphicFramePr>
+              <a:graphicFrameLocks xmlns:a="http://schemas.openxmlformats.org/drawingml/2006/main" noChangeAspect="1"/>
+            </wp:cNvGraphicFramePr>
+            <a:graphic xmlns:a="http://schemas.openxmlformats.org/drawingml/2006/main">
+              <a:graphicData uri="http://schemas.openxmlformats.org/drawingml/2006/picture">
+                <pic:pic xmlns:pic="http://schemas.openxmlformats.org/drawingml/2006/picture">
+                  <pic:nvPicPr>
+                    <pic:cNvPr id="1536223764" name=""/>
+                    <pic:cNvPicPr/>
+                  </pic:nvPicPr>
+                  <pic:blipFill>
+                    <a:blip r:embed="rId4"/>
+                    <a:stretch>
+                      <a:fillRect/>
+                    </a:stretch>
+                  </pic:blipFill>
+                  <pic:spPr>
+                    <a:xfrm>
+                      <a:off x="0" y="0"/>
+                      <a:ext cx="3696734" cy="1711572"/>
+                    </a:xfrm>
+                    <a:prstGeom prst="rect">
+                      <a:avLst/>
+                    </a:prstGeom>
+                  </pic:spPr>
+                </pic:pic>
+              </a:graphicData>
+            </a:graphic>
+          </wp:inline>
+        </w:drawing>
+      </w:r>
+    </w:p>
+    <w:p>
+      <w:pPr>
+        <w:rPr>
+          <w:lang w:val="en-US"/>
+        </w:rPr>
+      </w:pPr>
+    </w:p>
+    <w:p>
+      <w:pPr>
+        <w:rPr>
+          <w:lang w:val="en-US"/>
+        </w:rPr>
+      </w:pPr>
+    </w:p>
+    <w:p>
+      <w:pPr>
+        <w:rPr>
+          <w:lang w:val="en-US"/>
+        </w:rPr>
+      </w:pPr>
+    </w:p>
+    <w:p>
+      <w:pPr>
+        <w:rPr>
+          <w:b/>
+          <w:bCs/>
+          <w:lang w:val="en-US"/>
+        </w:rPr>
+      </w:pPr>
+      <w:r>
+        <w:rPr>
+          <w:b/>
+          <w:bCs/>
+          <w:lang w:val="en-US"/>
+        </w:rPr>
+        <w:t xml:space="preserve">Function overloading – </w:t>
+      </w:r>
+    </w:p>
+    <w:p>
+      <w:pPr>
+        <w:rPr>
+          <w:lang w:val="en-US"/>
+        </w:rPr>
+      </w:pPr>
+      <w:r>
+        <w:rPr>
+          <w:lang w:val="en-US"/>
+        </w:rPr>
+        <w:t>Function Overloading is a feature in programming where multiple functions can have the same name but with different parameters (different number or types of parameters).</w:t>
+      </w:r>
+    </w:p>
+    <w:p>
+      <w:r>
+        <w:t>It allows better code readability and reusability.</w:t>
+      </w:r>
+    </w:p>
+    <w:p/>
+    <w:p>
+      <w:r>
+        <w:t xml:space="preserve">Ambiguity – </w:t>
+      </w:r>
+    </w:p>
+    <w:p>
+      <w:r>
+        <w:rPr>
+          <w:b/>
+          <w:bCs/>
+        </w:rPr>
+        <w:t>Ambiguity</w:t>
+      </w:r>
+      <w:r>
+        <w:t xml:space="preserve"> refers to a situation where the compiler or interpreter cannot determine the correct interpretation of a statement, function call, or expression due to multiple possible matches. This leads to </w:t>
+      </w:r>
+      <w:r>
+        <w:rPr>
+          <w:b/>
+          <w:bCs/>
+        </w:rPr>
+        <w:t>compilation errors</w:t>
+      </w:r>
+      <w:r>
+        <w:t xml:space="preserve"> or </w:t>
+      </w:r>
+      <w:r>
+        <w:rPr>
+          <w:b/>
+          <w:bCs/>
+        </w:rPr>
+        <w:t xml:space="preserve">unexpected </w:t>
+      </w:r>
+      <w:proofErr w:type="spellStart"/>
+      <w:r>
+        <w:rPr>
+          <w:b/>
+          <w:bCs/>
+        </w:rPr>
+        <w:t>behavior</w:t>
+      </w:r>
+      <w:proofErr w:type="spellEnd"/>
+      <w:r>
+        <w:t>.</w:t>
+      </w:r>
+    </w:p>
+    <w:p>
+      <w:pPr>
+        <w:rPr>
+          <w:lang w:val="en-US"/>
+        </w:rPr>
+      </w:pPr>
+      <w:r>
+        <w:rPr>
+          <w:lang w:val="en-US"/>
+        </w:rPr>
+        <w:drawing>
+          <wp:inline distT="0" distB="0" distL="0" distR="0" wp14:anchorId="2C7B2903" wp14:editId="3E6D4EBE">
+            <wp:extent cx="3262450" cy="3115340"/>
+            <wp:effectExtent l="0" t="0" r="0" b="8890"/>
+            <wp:docPr id="692832625" name="Picture 1"/>
+            <wp:cNvGraphicFramePr>
+              <a:graphicFrameLocks xmlns:a="http://schemas.openxmlformats.org/drawingml/2006/main" noChangeAspect="1"/>
+            </wp:cNvGraphicFramePr>
+            <a:graphic xmlns:a="http://schemas.openxmlformats.org/drawingml/2006/main">
+              <a:graphicData uri="http://schemas.openxmlformats.org/drawingml/2006/picture">
+                <pic:pic xmlns:pic="http://schemas.openxmlformats.org/drawingml/2006/picture">
+                  <pic:nvPicPr>
+                    <pic:cNvPr id="692832625" name=""/>
+                    <pic:cNvPicPr/>
+                  </pic:nvPicPr>
+                  <pic:blipFill>
+                    <a:blip r:embed="rId5"/>
+                    <a:stretch>
+                      <a:fillRect/>
+                    </a:stretch>
+                  </pic:blipFill>
+                  <pic:spPr>
+                    <a:xfrm>
+                      <a:off x="0" y="0"/>
+                      <a:ext cx="3268526" cy="3121142"/>
+                    </a:xfrm>
+                    <a:prstGeom prst="rect">
+                      <a:avLst/>
+                    </a:prstGeom>
+                  </pic:spPr>
+                </pic:pic>
+              </a:graphicData>
+            </a:graphic>
+          </wp:inline>
+        </w:drawing>
+      </w:r>
+    </w:p>
+    <w:p>
+      <w:pPr>
+        <w:rPr>
+          <w:lang w:val="en-US"/>
+        </w:rPr>
+      </w:pPr>
+    </w:p>
+    <w:p>
+      <w:pPr>
+        <w:rPr>
+          <w:lang w:val="en-US"/>
+        </w:rPr>
+      </w:pPr>
+    </w:p>
+    <w:p>
+      <w:pPr>
+        <w:rPr>
+          <w:b/>
+          <w:bCs/>
+          <w:lang w:val="en-US"/>
+        </w:rPr>
+      </w:pPr>
+      <w:r>
+        <w:rPr>
+          <w:b/>
+          <w:bCs/>
+          <w:lang w:val="en-US"/>
+        </w:rPr>
+        <w:lastRenderedPageBreak/>
+        <w:t>Arrays</w:t>
+      </w:r>
+    </w:p>
+    <w:p>
+      <w:pPr>
+        <w:rPr>
+          <w:lang w:val="en-US"/>
+        </w:rPr>
+      </w:pPr>
+      <w:proofErr w:type="gramStart"/>
+      <w:r>
+        <w:rPr>
+          <w:lang w:val="en-US"/>
+        </w:rPr>
+        <w:t>Int[</w:t>
+      </w:r>
+      <w:proofErr w:type="gramEnd"/>
+      <w:r>
+        <w:rPr>
+          <w:lang w:val="en-US"/>
+        </w:rPr>
+        <w:t xml:space="preserve">] </w:t>
+      </w:r>
+      <w:proofErr w:type="spellStart"/>
+      <w:r>
+        <w:rPr>
+          <w:lang w:val="en-US"/>
+        </w:rPr>
+        <w:t>arr</w:t>
+      </w:r>
+      <w:proofErr w:type="spellEnd"/>
+      <w:r>
+        <w:rPr>
+          <w:lang w:val="en-US"/>
+        </w:rPr>
+        <w:t xml:space="preserve">;  //declaration of array. </w:t>
+      </w:r>
+      <w:proofErr w:type="spellStart"/>
+      <w:r>
+        <w:rPr>
+          <w:lang w:val="en-US"/>
+        </w:rPr>
+        <w:t>arr</w:t>
+      </w:r>
+      <w:proofErr w:type="spellEnd"/>
+      <w:r>
+        <w:rPr>
+          <w:lang w:val="en-US"/>
+        </w:rPr>
+        <w:t xml:space="preserve"> is getting defined in the stack. //happens at compile time</w:t>
+      </w:r>
+    </w:p>
+    <w:p>
+      <w:pPr>
+        <w:rPr>
+          <w:lang w:val="en-US"/>
+        </w:rPr>
+      </w:pPr>
+      <w:proofErr w:type="spellStart"/>
+      <w:r>
+        <w:rPr>
+          <w:lang w:val="en-US"/>
+        </w:rPr>
+        <w:t>arr</w:t>
+      </w:r>
+      <w:proofErr w:type="spellEnd"/>
+      <w:r>
+        <w:rPr>
+          <w:lang w:val="en-US"/>
+        </w:rPr>
+        <w:t xml:space="preserve"> = new </w:t>
+      </w:r>
+      <w:proofErr w:type="gramStart"/>
+      <w:r>
+        <w:rPr>
+          <w:lang w:val="en-US"/>
+        </w:rPr>
+        <w:t>int[</w:t>
+      </w:r>
+      <w:proofErr w:type="gramEnd"/>
+      <w:r>
+        <w:rPr>
+          <w:lang w:val="en-US"/>
+        </w:rPr>
+        <w:t>5];   // initialization: actually here object is being created in the heap. // happens at run time.</w:t>
+      </w:r>
+    </w:p>
+    <w:p>
+      <w:pPr>
+        <w:rPr>
+          <w:lang w:val="en-US"/>
+        </w:rPr>
+      </w:pPr>
+      <w:r>
+        <w:rPr>
+          <w:lang w:val="en-US"/>
+        </w:rPr>
+        <w:t>Array objects are in heap.</w:t>
+      </w:r>
+    </w:p>
+    <w:p>
+      <w:pPr>
+        <w:rPr>
+          <w:lang w:val="en-US"/>
+        </w:rPr>
+      </w:pPr>
+      <w:r>
+        <w:rPr>
+          <w:lang w:val="en-US"/>
+        </w:rPr>
+        <w:t xml:space="preserve">If we check out the Java language </w:t>
+      </w:r>
+      <w:proofErr w:type="gramStart"/>
+      <w:r>
+        <w:rPr>
+          <w:lang w:val="en-US"/>
+        </w:rPr>
+        <w:t>specification(</w:t>
+      </w:r>
+      <w:proofErr w:type="gramEnd"/>
+      <w:r>
+        <w:rPr>
+          <w:lang w:val="en-US"/>
+        </w:rPr>
+        <w:t>JLS) they have mentioned that heap mentions are not continuous.</w:t>
+      </w:r>
+    </w:p>
+    <w:p>
+      <w:pPr>
+        <w:rPr>
+          <w:lang w:val="en-US"/>
+        </w:rPr>
+      </w:pPr>
+      <w:r>
+        <w:rPr>
+          <w:lang w:val="en-US"/>
+        </w:rPr>
+        <w:t xml:space="preserve">Heap Is the area from where memory for all the objects </w:t>
+      </w:r>
+      <w:proofErr w:type="gramStart"/>
+      <w:r>
+        <w:rPr>
+          <w:lang w:val="en-US"/>
+        </w:rPr>
+        <w:t>are</w:t>
+      </w:r>
+      <w:proofErr w:type="gramEnd"/>
+      <w:r>
+        <w:rPr>
+          <w:lang w:val="en-US"/>
+        </w:rPr>
+        <w:t xml:space="preserve"> created.</w:t>
+      </w:r>
+    </w:p>
+    <w:p>
+      <w:pPr>
+        <w:rPr>
+          <w:lang w:val="en-US"/>
+        </w:rPr>
+      </w:pPr>
+      <w:r>
+        <w:rPr>
+          <w:lang w:val="en-US"/>
+        </w:rPr>
+        <w:t xml:space="preserve">So in java arrays may not be </w:t>
+      </w:r>
+      <w:proofErr w:type="gramStart"/>
+      <w:r>
+        <w:rPr>
+          <w:lang w:val="en-US"/>
+        </w:rPr>
+        <w:t>contiguous.(</w:t>
+      </w:r>
+      <w:proofErr w:type="gramEnd"/>
+      <w:r>
+        <w:rPr>
+          <w:lang w:val="en-US"/>
+        </w:rPr>
+        <w:t xml:space="preserve">unlike c and </w:t>
+      </w:r>
+      <w:proofErr w:type="spellStart"/>
+      <w:r>
+        <w:rPr>
+          <w:lang w:val="en-US"/>
+        </w:rPr>
+        <w:t>c++</w:t>
+      </w:r>
+      <w:proofErr w:type="spellEnd"/>
+      <w:r>
+        <w:rPr>
+          <w:lang w:val="en-US"/>
+        </w:rPr>
+        <w:t xml:space="preserve">). // depends on </w:t>
+      </w:r>
+      <w:proofErr w:type="spellStart"/>
+      <w:r>
+        <w:rPr>
+          <w:lang w:val="en-US"/>
+        </w:rPr>
+        <w:t>jvm</w:t>
+      </w:r>
+      <w:proofErr w:type="spellEnd"/>
+      <w:r>
+        <w:rPr>
+          <w:lang w:val="en-US"/>
+        </w:rPr>
+        <w:t>.</w:t>
+      </w:r>
+    </w:p>
+    <w:p>
+      <w:pPr>
+        <w:rPr>
+          <w:lang w:val="en-US"/>
+        </w:rPr>
+      </w:pPr>
+      <w:r>
+        <w:rPr>
+          <w:lang w:val="en-US"/>
+        </w:rPr>
+        <w:t>New is used to create an object in heap. Used for dynamic memory allocation.</w:t>
+      </w:r>
+    </w:p>
+    <w:p>
+      <w:pPr>
+        <w:rPr>
+          <w:lang w:val="en-US"/>
+        </w:rPr>
+      </w:pPr>
+      <w:r>
+        <w:rPr>
+          <w:lang w:val="en-US"/>
+        </w:rPr>
+        <w:t>In java initially all the array elements are initialized with 0 value</w:t>
+      </w:r>
+      <w:r>
+        <w:rPr>
+          <w:lang w:val="en-US"/>
+        </w:rPr>
+        <w:t xml:space="preserve"> for integer data type and null for string data type.</w:t>
+      </w:r>
+    </w:p>
+    <w:p>
+      <w:pPr>
+        <w:rPr>
+          <w:lang w:val="en-US"/>
+        </w:rPr>
+      </w:pPr>
+      <w:r>
+        <w:rPr>
+          <w:lang w:val="en-US"/>
+        </w:rPr>
+        <w:t>In java primitives are stored in stack only but all other objects are stored in heap.</w:t>
+      </w:r>
+    </w:p>
+    <w:p>
+      <w:pPr>
+        <w:rPr>
+          <w:lang w:val="en-US"/>
+        </w:rPr>
+      </w:pPr>
+      <w:r>
+        <w:rPr>
+          <w:lang w:val="en-US"/>
+        </w:rPr>
+        <w:t xml:space="preserve">So internally array is </w:t>
+      </w:r>
+      <w:proofErr w:type="gramStart"/>
+      <w:r>
+        <w:rPr>
+          <w:lang w:val="en-US"/>
+        </w:rPr>
+        <w:t>just  a</w:t>
+      </w:r>
+      <w:proofErr w:type="gramEnd"/>
+      <w:r>
+        <w:rPr>
+          <w:lang w:val="en-US"/>
+        </w:rPr>
+        <w:t xml:space="preserve"> collection of reference variable pointing to an object, and every element in an array is a object itself, so every index of array is reference variable to that object. And we know that default value of non-primitive data type is null.</w:t>
+      </w:r>
+    </w:p>
+    <w:p>
+      <w:pPr>
+        <w:rPr>
+          <w:lang w:val="en-US"/>
+        </w:rPr>
+      </w:pPr>
+      <w:r>
+        <w:rPr>
+          <w:lang w:val="en-US"/>
+        </w:rPr>
+        <w:drawing>
+          <wp:inline distT="0" distB="0" distL="0" distR="0" wp14:anchorId="5B8D0168" wp14:editId="20341245">
+            <wp:extent cx="3785191" cy="1863240"/>
+            <wp:effectExtent l="0" t="0" r="6350" b="3810"/>
+            <wp:docPr id="1616553643" name="Picture 1"/>
+            <wp:cNvGraphicFramePr>
+              <a:graphicFrameLocks xmlns:a="http://schemas.openxmlformats.org/drawingml/2006/main" noChangeAspect="1"/>
+            </wp:cNvGraphicFramePr>
+            <a:graphic xmlns:a="http://schemas.openxmlformats.org/drawingml/2006/main">
+              <a:graphicData uri="http://schemas.openxmlformats.org/drawingml/2006/picture">
+                <pic:pic xmlns:pic="http://schemas.openxmlformats.org/drawingml/2006/picture">
+                  <pic:nvPicPr>
+                    <pic:cNvPr id="1616553643" name=""/>
+                    <pic:cNvPicPr/>
+                  </pic:nvPicPr>
+                  <pic:blipFill>
+                    <a:blip r:embed="rId6"/>
+                    <a:stretch>
+                      <a:fillRect/>
+                    </a:stretch>
+                  </pic:blipFill>
+                  <pic:spPr>
+                    <a:xfrm>
+                      <a:off x="0" y="0"/>
+                      <a:ext cx="3800997" cy="1871021"/>
+                    </a:xfrm>
+                    <a:prstGeom prst="rect">
+                      <a:avLst/>
+                    </a:prstGeom>
+                  </pic:spPr>
+                </pic:pic>
+              </a:graphicData>
+            </a:graphic>
+          </wp:inline>
+        </w:drawing>
+      </w:r>
+      <w:r>
+        <w:rPr>
+          <w:lang w:val="en-US"/>
+        </w:rPr>
+        <w:tab/>
+      </w:r>
+    </w:p>
+    <w:p>
+      <w:pPr>
+        <w:rPr>
+          <w:lang w:val="en-US"/>
+        </w:rPr>
+      </w:pPr>
+      <w:r>
+        <w:rPr>
+          <w:lang w:val="en-US"/>
+        </w:rPr>
+        <w:t xml:space="preserve">I cannot use for each loop for assigning value in </w:t>
+      </w:r>
+      <w:proofErr w:type="gramStart"/>
+      <w:r>
+        <w:rPr>
+          <w:lang w:val="en-US"/>
+        </w:rPr>
+        <w:t>a</w:t>
+      </w:r>
+      <w:proofErr w:type="gramEnd"/>
+      <w:r>
+        <w:rPr>
+          <w:lang w:val="en-US"/>
+        </w:rPr>
+        <w:t xml:space="preserve"> array.</w:t>
+      </w:r>
+    </w:p>
+    <w:p>
+      <w:pPr>
+        <w:rPr>
+          <w:lang w:val="en-US"/>
+        </w:rPr>
+      </w:pPr>
+    </w:p>
+    <w:p>
+      <w:pPr>
+        <w:rPr>
+          <w:b/>
+          <w:bCs/>
+          <w:lang w:val="en-US"/>
+        </w:rPr>
+      </w:pPr>
+      <w:r>
+        <w:rPr>
+          <w:b/>
+          <w:bCs/>
+          <w:lang w:val="en-US"/>
+        </w:rPr>
+        <w:t>Null</w:t>
+      </w:r>
+    </w:p>
+    <w:p>
+      <w:pPr>
+        <w:rPr>
+          <w:lang w:val="en-US"/>
+        </w:rPr>
+      </w:pPr>
+      <w:r>
+        <w:rPr>
+          <w:lang w:val="en-US"/>
+        </w:rPr>
+        <w:t>Null in java is a special data type in java which represents nothing. You cannot create a variable out of it but can you use it as a literal. (you cannot assign it to a primitive data type)</w:t>
+      </w:r>
+    </w:p>
+    <w:p>
+      <w:pPr>
+        <w:rPr>
+          <w:lang w:val="en-US"/>
+        </w:rPr>
+      </w:pPr>
+      <w:r>
+        <w:rPr>
+          <w:lang w:val="en-US"/>
+        </w:rPr>
+        <w:t xml:space="preserve">By </w:t>
+      </w:r>
+      <w:r>
+        <w:rPr>
+          <w:lang w:val="en-US"/>
+        </w:rPr>
+        <w:t>default,</w:t>
+      </w:r>
+      <w:r>
+        <w:rPr>
+          <w:lang w:val="en-US"/>
+        </w:rPr>
+        <w:t xml:space="preserve"> all the non-primitive data types if not initialized have the value of null in an array.</w:t>
+      </w:r>
+    </w:p>
+    <w:p>
+      <w:pPr>
+        <w:rPr>
+          <w:lang w:val="en-US"/>
+        </w:rPr>
+      </w:pPr>
+    </w:p>
+    <w:p>
+      <w:pPr>
+        <w:rPr>
+          <w:b/>
+          <w:lang w:val="en-US"/>
+        </w:rPr>
+      </w:pPr>
+      <w:proofErr w:type="spellStart"/>
+      <w:r>
+        <w:rPr>
+          <w:b/>
+          <w:lang w:val="en-US"/>
+        </w:rPr>
+        <w:t>Multi dimensional</w:t>
+      </w:r>
+      <w:proofErr w:type="spellEnd"/>
+      <w:r>
+        <w:rPr>
+          <w:b/>
+          <w:lang w:val="en-US"/>
+        </w:rPr>
+        <w:t xml:space="preserve"> Arrays – </w:t>
+      </w:r>
+    </w:p>
+    <w:p>
+      <w:pPr>
+        <w:rPr>
+          <w:bCs/>
+          <w:lang w:val="en-US"/>
+        </w:rPr>
+      </w:pPr>
+      <w:proofErr w:type="spellStart"/>
+      <w:r>
+        <w:rPr>
+          <w:bCs/>
+          <w:lang w:val="en-US"/>
+        </w:rPr>
+        <w:t>Multi dimensional</w:t>
+      </w:r>
+      <w:proofErr w:type="spellEnd"/>
+      <w:r>
+        <w:rPr>
+          <w:bCs/>
+          <w:lang w:val="en-US"/>
+        </w:rPr>
+        <w:t xml:space="preserve"> arrays are arrays of arrays.</w:t>
+      </w:r>
+    </w:p>
+    <w:p>
+      <w:pPr>
+        <w:rPr>
+          <w:bCs/>
+          <w:lang w:val="en-US"/>
+        </w:rPr>
+      </w:pPr>
+      <w:r>
+        <w:rPr>
+          <w:bCs/>
+          <w:lang w:val="en-US"/>
+        </w:rPr>
+        <w:lastRenderedPageBreak/>
+        <w:t xml:space="preserve">While declaring a </w:t>
+      </w:r>
+      <w:proofErr w:type="spellStart"/>
+      <w:r>
+        <w:rPr>
+          <w:bCs/>
+          <w:lang w:val="en-US"/>
+        </w:rPr>
+        <w:t>multi dimensional</w:t>
+      </w:r>
+      <w:proofErr w:type="spellEnd"/>
+      <w:r>
+        <w:rPr>
+          <w:bCs/>
+          <w:lang w:val="en-US"/>
+        </w:rPr>
+        <w:t xml:space="preserve"> array it is not mandatory to specify the columns but you need to specify the number of rows.</w:t>
+      </w:r>
+    </w:p>
+    <w:p>
+      <w:pPr>
+        <w:rPr>
+          <w:bCs/>
+          <w:lang w:val="en-US"/>
+        </w:rPr>
+      </w:pPr>
+      <w:r>
+        <w:rPr>
+          <w:bCs/>
+          <w:lang w:val="en-US"/>
+        </w:rPr>
+        <w:t xml:space="preserve">It is recommended to use till 3d arrays because it gets hard to visualize array after 3d array. (for higher dimension then that use python and </w:t>
+      </w:r>
+      <w:proofErr w:type="spellStart"/>
+      <w:r>
+        <w:rPr>
+          <w:bCs/>
+          <w:lang w:val="en-US"/>
+        </w:rPr>
+        <w:t>nump</w:t>
+      </w:r>
+      <w:proofErr w:type="spellEnd"/>
+      <w:r>
+        <w:rPr>
+          <w:bCs/>
+          <w:lang w:val="en-US"/>
+        </w:rPr>
+        <w:t xml:space="preserve"> like stuff).</w:t>
+      </w:r>
+    </w:p>
+    <w:p>
+      <w:pPr>
+        <w:rPr>
+          <w:bCs/>
+          <w:lang w:val="en-US"/>
+        </w:rPr>
+      </w:pPr>
+      <w:r>
+        <w:rPr>
+          <w:bCs/>
+          <w:lang w:val="en-US"/>
+        </w:rPr>
+        <w:drawing>
+          <wp:inline distT="0" distB="0" distL="0" distR="0" wp14:anchorId="0E5C62F5" wp14:editId="472F88F8">
+            <wp:extent cx="3870251" cy="1809061"/>
+            <wp:effectExtent l="0" t="0" r="0" b="1270"/>
+            <wp:docPr id="1722021638" name="Picture 1"/>
+            <wp:cNvGraphicFramePr>
+              <a:graphicFrameLocks xmlns:a="http://schemas.openxmlformats.org/drawingml/2006/main" noChangeAspect="1"/>
+            </wp:cNvGraphicFramePr>
+            <a:graphic xmlns:a="http://schemas.openxmlformats.org/drawingml/2006/main">
+              <a:graphicData uri="http://schemas.openxmlformats.org/drawingml/2006/picture">
+                <pic:pic xmlns:pic="http://schemas.openxmlformats.org/drawingml/2006/picture">
+                  <pic:nvPicPr>
+                    <pic:cNvPr id="1722021638" name=""/>
+                    <pic:cNvPicPr/>
+                  </pic:nvPicPr>
+                  <pic:blipFill>
+                    <a:blip r:embed="rId7"/>
+                    <a:stretch>
+                      <a:fillRect/>
+                    </a:stretch>
+                  </pic:blipFill>
+                  <pic:spPr>
+                    <a:xfrm>
+                      <a:off x="0" y="0"/>
+                      <a:ext cx="3875674" cy="1811596"/>
+                    </a:xfrm>
+                    <a:prstGeom prst="rect">
+                      <a:avLst/>
+                    </a:prstGeom>
+                  </pic:spPr>
+                </pic:pic>
+              </a:graphicData>
+            </a:graphic>
+          </wp:inline>
+        </w:drawing>
+      </w:r>
+      <w:r>
+        <w:rPr>
+          <w:bCs/>
+          <w:lang w:val="en-US"/>
+        </w:rPr>
+        <w:t xml:space="preserve"> </w:t>
+      </w:r>
+    </w:p>
+    <w:p>
+      <w:pPr>
+        <w:rPr>
+          <w:bCs/>
+          <w:lang w:val="en-US"/>
+        </w:rPr>
+      </w:pPr>
+    </w:p>
+    <w:p>
+      <w:pPr>
+        <w:rPr>
+          <w:bCs/>
+          <w:lang w:val="en-US"/>
+        </w:rPr>
+      </w:pPr>
+    </w:p>
+    <w:p>
+      <w:pPr>
+        <w:rPr>
+          <w:bCs/>
+          <w:lang w:val="en-US"/>
+        </w:rPr>
+      </w:pPr>
+    </w:p>
+    <w:p>
+      <w:pPr>
+        <w:rPr>
+          <w:b/>
+          <w:lang w:val="en-US"/>
+        </w:rPr>
+      </w:pPr>
+      <w:r>
+        <w:rPr>
+          <w:b/>
+          <w:lang w:val="en-US"/>
+        </w:rPr>
+        <w:t xml:space="preserve">Array Lists (vectors in CPP) – </w:t>
+      </w:r>
+    </w:p>
+    <w:p>
+      <w:pPr>
+        <w:rPr>
+          <w:b/>
+          <w:lang w:val="en-US"/>
+        </w:rPr>
+      </w:pPr>
+      <w:r>
+        <w:rPr>
+          <w:b/>
+          <w:lang w:val="en-US"/>
+        </w:rPr>
+        <w:t>Why do we need array lists?</w:t>
+      </w:r>
+    </w:p>
+    <w:p>
+      <w:pPr>
+        <w:rPr>
+          <w:bCs/>
+          <w:lang w:val="en-US"/>
+        </w:rPr>
+      </w:pPr>
+      <w:r>
+        <w:rPr>
+          <w:bCs/>
+          <w:lang w:val="en-US"/>
+        </w:rPr>
+        <w:t xml:space="preserve">Array lists are used when you don’t know the size of array and you need to be allocating it dynamically. </w:t>
+      </w:r>
+      <w:proofErr w:type="spellStart"/>
+      <w:r>
+        <w:rPr>
+          <w:bCs/>
+          <w:lang w:val="en-US"/>
+        </w:rPr>
+        <w:t>Its</w:t>
+      </w:r>
+      <w:proofErr w:type="spellEnd"/>
+      <w:r>
+        <w:rPr>
+          <w:bCs/>
+          <w:lang w:val="en-US"/>
+        </w:rPr>
+        <w:t xml:space="preserve"> like saying Hey, java please manage the size of array for me. </w:t>
+      </w:r>
+    </w:p>
+    <w:p>
+      <w:pPr>
+        <w:rPr>
+          <w:bCs/>
+          <w:lang w:val="en-US"/>
+        </w:rPr>
+      </w:pPr>
+      <w:r>
+        <w:rPr>
+          <w:bCs/>
+          <w:lang w:val="en-US"/>
+        </w:rPr>
+        <w:tab/>
+      </w:r>
+      <w:proofErr w:type="spellStart"/>
+      <w:r>
+        <w:rPr>
+          <w:bCs/>
+          <w:lang w:val="en-US"/>
+        </w:rPr>
+        <w:t>ArrayList</w:t>
+      </w:r>
+      <w:proofErr w:type="spellEnd"/>
+      <w:r>
+        <w:rPr>
+          <w:bCs/>
+          <w:lang w:val="en-US"/>
+        </w:rPr>
+        <w:t xml:space="preserve">&lt;Integer&gt; list = new </w:t>
+      </w:r>
+      <w:proofErr w:type="spellStart"/>
+      <w:r>
+        <w:rPr>
+          <w:bCs/>
+          <w:lang w:val="en-US"/>
+        </w:rPr>
+        <w:t>ArrayList</w:t>
+      </w:r>
+      <w:proofErr w:type="spellEnd"/>
+      <w:r>
+        <w:rPr>
+          <w:bCs/>
+          <w:lang w:val="en-US"/>
+        </w:rPr>
+        <w:t>&lt;</w:t>
+      </w:r>
+      <w:proofErr w:type="gramStart"/>
+      <w:r>
+        <w:rPr>
+          <w:bCs/>
+          <w:lang w:val="en-US"/>
+        </w:rPr>
+        <w:t>&gt;(</w:t>
+      </w:r>
+      <w:proofErr w:type="gramEnd"/>
+      <w:r>
+        <w:rPr>
+          <w:bCs/>
+          <w:lang w:val="en-US"/>
+        </w:rPr>
+        <w:t>5);</w:t>
+      </w:r>
+    </w:p>
+    <w:p>
+      <w:pPr>
+        <w:rPr>
+          <w:bCs/>
+          <w:lang w:val="en-US"/>
+        </w:rPr>
+      </w:pPr>
+      <w:r>
+        <w:rPr>
+          <w:bCs/>
+          <w:lang w:val="en-US"/>
+        </w:rPr>
+        <w:t xml:space="preserve">So basically in java we have implementation of most of the data structures by default in the </w:t>
+      </w:r>
+      <w:proofErr w:type="spellStart"/>
+      <w:proofErr w:type="gramStart"/>
+      <w:r>
+        <w:rPr>
+          <w:bCs/>
+          <w:lang w:val="en-US"/>
+        </w:rPr>
+        <w:t>java.utils</w:t>
+      </w:r>
+      <w:proofErr w:type="spellEnd"/>
+      <w:proofErr w:type="gramEnd"/>
+      <w:r>
+        <w:rPr>
+          <w:bCs/>
+          <w:lang w:val="en-US"/>
+        </w:rPr>
+        <w:t xml:space="preserve"> package and we can directly use it as an object. (</w:t>
+      </w:r>
+      <w:proofErr w:type="gramStart"/>
+      <w:r>
+        <w:rPr>
+          <w:bCs/>
+          <w:lang w:val="en-US"/>
+        </w:rPr>
+        <w:t>also</w:t>
+      </w:r>
+      <w:proofErr w:type="gramEnd"/>
+      <w:r>
+        <w:rPr>
+          <w:bCs/>
+          <w:lang w:val="en-US"/>
+        </w:rPr>
+        <w:t xml:space="preserve"> we can create data structures by scratch).</w:t>
+      </w:r>
+    </w:p>
+    <w:p>
+      <w:pPr>
+        <w:rPr>
+          <w:bCs/>
+          <w:lang w:val="en-US"/>
+        </w:rPr>
+      </w:pPr>
+      <w:r>
+        <w:rPr>
+          <w:bCs/>
+          <w:lang w:val="en-US"/>
+        </w:rPr>
+        <w:t xml:space="preserve">We can directly print array list because it has its own </w:t>
+      </w:r>
+      <w:proofErr w:type="spellStart"/>
+      <w:r>
+        <w:rPr>
+          <w:bCs/>
+          <w:lang w:val="en-US"/>
+        </w:rPr>
+        <w:t>toString</w:t>
+      </w:r>
+      <w:proofErr w:type="spellEnd"/>
+      <w:r>
+        <w:rPr>
+          <w:bCs/>
+          <w:lang w:val="en-US"/>
+        </w:rPr>
+        <w:t xml:space="preserve"> methods that gets called on printing.</w:t>
+      </w:r>
+    </w:p>
+    <w:p>
+      <w:pPr>
+        <w:rPr>
+          <w:bCs/>
+          <w:lang w:val="en-US"/>
+        </w:rPr>
+      </w:pPr>
+    </w:p>
+    <w:p>
+      <w:pPr>
+        <w:rPr>
+          <w:b/>
+          <w:lang w:val="en-US"/>
+        </w:rPr>
+      </w:pPr>
+      <w:r>
+        <w:rPr>
+          <w:b/>
+          <w:lang w:val="en-US"/>
+        </w:rPr>
+        <w:t xml:space="preserve">List methods </w:t>
+      </w:r>
+      <w:r>
+        <w:rPr>
+          <w:b/>
+          <w:lang w:val="en-US"/>
+        </w:rPr>
+        <w:t xml:space="preserve">– </w:t>
+      </w:r>
+    </w:p>
+    <w:p>
+      <w:pPr>
+        <w:rPr>
+          <w:bCs/>
+          <w:lang w:val="en-US"/>
+        </w:rPr>
+      </w:pPr>
+      <w:proofErr w:type="gramStart"/>
+      <w:r>
+        <w:rPr>
+          <w:b/>
+          <w:lang w:val="en-US"/>
+        </w:rPr>
+        <w:t>.get</w:t>
+      </w:r>
+      <w:proofErr w:type="gramEnd"/>
+      <w:r>
+        <w:rPr>
+          <w:b/>
+          <w:lang w:val="en-US"/>
+        </w:rPr>
+        <w:t xml:space="preserve">(index) – </w:t>
+      </w:r>
+      <w:r>
+        <w:rPr>
+          <w:bCs/>
+          <w:lang w:val="en-US"/>
+        </w:rPr>
+        <w:t xml:space="preserve">used to get an item from index. // you cannot access items here like arrays by </w:t>
+      </w:r>
+      <w:proofErr w:type="spellStart"/>
+      <w:proofErr w:type="gramStart"/>
+      <w:r>
+        <w:rPr>
+          <w:bCs/>
+          <w:lang w:val="en-US"/>
+        </w:rPr>
+        <w:t>arr</w:t>
+      </w:r>
+      <w:proofErr w:type="spellEnd"/>
+      <w:r>
+        <w:rPr>
+          <w:bCs/>
+          <w:lang w:val="en-US"/>
+        </w:rPr>
+        <w:t>[</w:t>
+      </w:r>
+      <w:proofErr w:type="gramEnd"/>
+      <w:r>
+        <w:rPr>
+          <w:bCs/>
+          <w:lang w:val="en-US"/>
+        </w:rPr>
+        <w:t>0], you need to access it using method.</w:t>
+      </w:r>
+    </w:p>
+    <w:p>
+      <w:pPr>
+        <w:rPr>
+          <w:bCs/>
+          <w:lang w:val="en-US"/>
+        </w:rPr>
+      </w:pPr>
+      <w:proofErr w:type="gramStart"/>
+      <w:r>
+        <w:rPr>
+          <w:b/>
+          <w:lang w:val="en-US"/>
+        </w:rPr>
+        <w:t>.add</w:t>
+      </w:r>
+      <w:proofErr w:type="gramEnd"/>
+      <w:r>
+        <w:rPr>
+          <w:b/>
+          <w:lang w:val="en-US"/>
+        </w:rPr>
+        <w:t xml:space="preserve">() - </w:t>
+      </w:r>
+      <w:r>
+        <w:rPr>
+          <w:bCs/>
+          <w:lang w:val="en-US"/>
+        </w:rPr>
+        <w:t xml:space="preserve"> to add an item in Array list</w:t>
+      </w:r>
+    </w:p>
+    <w:p>
+      <w:pPr>
+        <w:rPr>
+          <w:bCs/>
+          <w:lang w:val="en-US"/>
+        </w:rPr>
+      </w:pPr>
+      <w:proofErr w:type="gramStart"/>
+      <w:r>
+        <w:rPr>
+          <w:b/>
+          <w:lang w:val="en-US"/>
+        </w:rPr>
+        <w:t>.contains</w:t>
+      </w:r>
+      <w:proofErr w:type="gramEnd"/>
+      <w:r>
+        <w:rPr>
+          <w:b/>
+          <w:lang w:val="en-US"/>
+        </w:rPr>
+        <w:t xml:space="preserve">(x) – </w:t>
+      </w:r>
+      <w:r>
+        <w:rPr>
+          <w:bCs/>
+          <w:lang w:val="en-US"/>
+        </w:rPr>
+        <w:t xml:space="preserve">to check </w:t>
+      </w:r>
+      <w:proofErr w:type="spellStart"/>
+      <w:r>
+        <w:rPr>
+          <w:bCs/>
+          <w:lang w:val="en-US"/>
+        </w:rPr>
+        <w:t>weather</w:t>
+      </w:r>
+      <w:proofErr w:type="spellEnd"/>
+      <w:r>
+        <w:rPr>
+          <w:bCs/>
+          <w:lang w:val="en-US"/>
+        </w:rPr>
+        <w:t xml:space="preserve"> the Array list contains x. return Boolean(true or false).</w:t>
+      </w:r>
+    </w:p>
+    <w:p>
+      <w:pPr>
+        <w:rPr>
+          <w:bCs/>
+          <w:lang w:val="en-US"/>
+        </w:rPr>
+      </w:pPr>
+      <w:proofErr w:type="gramStart"/>
+      <w:r>
+        <w:rPr>
+          <w:b/>
+          <w:lang w:val="en-US"/>
+        </w:rPr>
+        <w:t>.set</w:t>
+      </w:r>
+      <w:proofErr w:type="gramEnd"/>
+      <w:r>
+        <w:rPr>
+          <w:b/>
+          <w:lang w:val="en-US"/>
+        </w:rPr>
+        <w:t>(index, value)</w:t>
+      </w:r>
+      <w:r>
+        <w:rPr>
+          <w:bCs/>
+          <w:lang w:val="en-US"/>
+        </w:rPr>
+        <w:t xml:space="preserve"> – used to set value at a specific index. //can update value</w:t>
+      </w:r>
+    </w:p>
+    <w:p>
+      <w:pPr>
+        <w:rPr>
+          <w:b/>
+          <w:lang w:val="en-US"/>
+        </w:rPr>
+      </w:pPr>
+      <w:proofErr w:type="gramStart"/>
+      <w:r>
+        <w:rPr>
+          <w:b/>
+          <w:lang w:val="en-US"/>
+        </w:rPr>
+        <w:t>.remove</w:t>
+      </w:r>
+      <w:proofErr w:type="gramEnd"/>
+      <w:r>
+        <w:rPr>
+          <w:b/>
+          <w:lang w:val="en-US"/>
+        </w:rPr>
+        <w:t xml:space="preserve">(index) - </w:t>
+      </w:r>
+      <w:r>
+        <w:rPr>
+          <w:bCs/>
+          <w:lang w:val="en-US"/>
+        </w:rPr>
+        <w:t xml:space="preserve"> used to remove value from an index.</w:t>
+      </w:r>
+      <w:r>
+        <w:rPr>
+          <w:b/>
+          <w:lang w:val="en-US"/>
+        </w:rPr>
+        <w:t xml:space="preserve"> </w:t>
+      </w:r>
+    </w:p>
+    <w:p>
+      <w:pPr>
+        <w:rPr>
+          <w:b/>
+          <w:lang w:val="en-US"/>
+        </w:rPr>
+      </w:pPr>
+    </w:p>
+    <w:p>
+      <w:pPr>
+        <w:rPr>
+          <w:b/>
+          <w:lang w:val="en-US"/>
+        </w:rPr>
+      </w:pPr>
+      <w:r>
+        <w:rPr>
+          <w:b/>
+          <w:lang w:val="en-US"/>
+        </w:rPr>
+        <w:t xml:space="preserve">Internal working of array lists – </w:t>
+      </w:r>
+    </w:p>
+    <w:p>
+      <w:pPr>
+        <w:rPr>
+          <w:bCs/>
+          <w:lang w:val="en-US"/>
+        </w:rPr>
+      </w:pPr>
+      <w:r>
+        <w:rPr>
+          <w:bCs/>
+          <w:lang w:val="en-US"/>
+        </w:rPr>
+        <w:t xml:space="preserve">Internally the size of list is fixed </w:t>
+      </w:r>
+    </w:p>
+    <w:p>
+      <w:pPr>
+        <w:rPr>
+          <w:bCs/>
+          <w:lang w:val="en-US"/>
+        </w:rPr>
+      </w:pPr>
+      <w:r>
+        <w:rPr>
+          <w:bCs/>
+          <w:lang w:val="en-US"/>
+        </w:rPr>
+        <w:lastRenderedPageBreak/>
+        <w:t xml:space="preserve">Say array list fills by some amount (can be 50%, 80% or whatever) </w:t>
+      </w:r>
+    </w:p>
+    <w:p>
+      <w:pPr>
+        <w:rPr>
+          <w:bCs/>
+          <w:lang w:val="en-US"/>
+        </w:rPr>
+      </w:pPr>
+      <w:r>
+        <w:rPr>
+          <w:bCs/>
+          <w:lang w:val="en-US"/>
+        </w:rPr>
+        <w:t xml:space="preserve">It will create a new array list of say double the size </w:t>
+      </w:r>
+    </w:p>
+    <w:p>
+      <w:pPr>
+        <w:rPr>
+          <w:b/>
+          <w:lang w:val="en-US"/>
+        </w:rPr>
+      </w:pPr>
+      <w:r>
+        <w:rPr>
+          <w:bCs/>
+          <w:lang w:val="en-US"/>
+        </w:rPr>
+        <w:t>Copy old list elements in the new array list and the old array list is deleted from the memory.</w:t>
+      </w:r>
+      <w:r>
+        <w:rPr>
+          <w:bCs/>
+          <w:lang w:val="en-US"/>
+        </w:rPr>
+        <w:t xml:space="preserve"> </w:t>
+      </w:r>
+      <w:r>
+        <w:rPr>
+          <w:b/>
+          <w:lang w:val="en-US"/>
+        </w:rPr>
+        <w:t xml:space="preserve">//all of this you can check in the </w:t>
+      </w:r>
+      <w:proofErr w:type="spellStart"/>
+      <w:r>
+        <w:rPr>
+          <w:b/>
+          <w:lang w:val="en-US"/>
+        </w:rPr>
+        <w:t>ArrayList</w:t>
+      </w:r>
+      <w:proofErr w:type="spellEnd"/>
+      <w:r>
+        <w:rPr>
+          <w:b/>
+          <w:lang w:val="en-US"/>
+        </w:rPr>
+        <w:t xml:space="preserve"> source code.</w:t>
+      </w:r>
+    </w:p>
+    <w:p>
+      <w:pPr>
+        <w:rPr>
+          <w:bCs/>
+          <w:lang w:val="en-US"/>
+        </w:rPr>
+      </w:pPr>
+      <w:r>
+        <w:rPr>
+          <w:bCs/>
+          <w:lang w:val="en-US"/>
+        </w:rPr>
+        <w:t>And all this is done in constant time complexity (</w:t>
+      </w:r>
+      <w:proofErr w:type="gramStart"/>
+      <w:r>
+        <w:rPr>
+          <w:bCs/>
+          <w:lang w:val="en-US"/>
+        </w:rPr>
+        <w:t>O(</w:t>
+      </w:r>
+      <w:proofErr w:type="gramEnd"/>
+      <w:r>
+        <w:rPr>
+          <w:bCs/>
+          <w:lang w:val="en-US"/>
+        </w:rPr>
+        <w:t>1)).</w:t>
+      </w:r>
+    </w:p>
+    <w:p>
+      <w:pPr>
+        <w:rPr>
+          <w:bCs/>
+          <w:lang w:val="en-US"/>
+        </w:rPr>
+      </w:pPr>
+    </w:p>
+    <w:p>
+      <w:pPr>
+        <w:rPr>
+          <w:bCs/>
+          <w:lang w:val="en-US"/>
+        </w:rPr>
+      </w:pPr>
+      <w:r>
+        <w:rPr>
+          <w:bCs/>
+          <w:lang w:val="en-US"/>
+        </w:rPr>
+        <w:t xml:space="preserve">You can also create multidimensional array list Syntax – </w:t>
+      </w:r>
+    </w:p>
+    <w:p>
+      <w:pPr>
+        <w:rPr>
+          <w:bCs/>
+          <w:lang w:val="en-US"/>
+        </w:rPr>
+      </w:pPr>
+      <w:proofErr w:type="spellStart"/>
+      <w:r>
+        <w:rPr>
+          <w:bCs/>
+          <w:lang w:val="en-US"/>
+        </w:rPr>
+        <w:t>ArrayList</w:t>
+      </w:r>
+      <w:proofErr w:type="spellEnd"/>
+      <w:r>
+        <w:rPr>
+          <w:bCs/>
+          <w:lang w:val="en-US"/>
+        </w:rPr>
+        <w:t>&lt;</w:t>
+      </w:r>
+      <w:proofErr w:type="spellStart"/>
+      <w:r>
+        <w:rPr>
+          <w:bCs/>
+          <w:lang w:val="en-US"/>
+        </w:rPr>
+        <w:t>ArrayLIst</w:t>
+      </w:r>
+      <w:proofErr w:type="spellEnd"/>
+      <w:r>
+        <w:rPr>
+          <w:bCs/>
+          <w:lang w:val="en-US"/>
+        </w:rPr>
+        <w:t xml:space="preserve">&lt;Integer&gt;&gt; list = new </w:t>
+      </w:r>
+      <w:proofErr w:type="spellStart"/>
+      <w:r>
+        <w:rPr>
+          <w:bCs/>
+          <w:lang w:val="en-US"/>
+        </w:rPr>
+        <w:t>ArrayList</w:t>
+      </w:r>
+      <w:proofErr w:type="spellEnd"/>
+      <w:r>
+        <w:rPr>
+          <w:bCs/>
+          <w:lang w:val="en-US"/>
+        </w:rPr>
+        <w:t>&lt;</w:t>
+      </w:r>
+      <w:proofErr w:type="gramStart"/>
+      <w:r>
+        <w:rPr>
+          <w:bCs/>
+          <w:lang w:val="en-US"/>
+        </w:rPr>
+        <w:t>&gt;(</w:t>
+      </w:r>
+      <w:proofErr w:type="gramEnd"/>
+      <w:r>
+        <w:rPr>
+          <w:bCs/>
+          <w:lang w:val="en-US"/>
+        </w:rPr>
+        <w:t>);</w:t>
+      </w:r>
+    </w:p>
+    <w:p>
+      <w:pPr>
+        <w:rPr>
+          <w:bCs/>
+          <w:lang w:val="en-US"/>
+        </w:rPr>
+      </w:pPr>
+    </w:p>
+    <w:p>
+      <w:pPr>
+        <w:rPr>
+          <w:bCs/>
+          <w:lang w:val="en-US"/>
+        </w:rPr>
+      </w:pPr>
+    </w:p>
+    <w:p>
+      <w:pPr>
+        <w:rPr>
+          <w:bCs/>
+          <w:lang w:val="en-US"/>
+        </w:rPr>
+      </w:pPr>
+    </w:p>
+    <w:p>
+      <w:pPr>
+        <w:rPr>
+          <w:b/>
+          <w:lang w:val="en-US"/>
+        </w:rPr>
+      </w:pPr>
+      <w:r>
+        <w:rPr>
+          <w:b/>
+          <w:lang w:val="en-US"/>
+        </w:rPr>
+        <w:t xml:space="preserve">Linear search – </w:t>
+      </w:r>
+    </w:p>
+    <w:p>
+      <w:pPr>
+        <w:rPr>
+          <w:bCs/>
+          <w:lang w:val="en-US"/>
+        </w:rPr>
+      </w:pPr>
+      <w:r>
+        <w:rPr>
+          <w:bCs/>
+          <w:lang w:val="en-US"/>
+        </w:rPr>
+        <w:t>Linear search is simple it basically says start looking for the element from start till you find the element.</w:t>
+      </w:r>
+    </w:p>
+    <w:p>
+      <w:pPr>
+        <w:rPr>
+          <w:bCs/>
+          <w:lang w:val="en-US"/>
+        </w:rPr>
+      </w:pPr>
+      <w:r>
+        <w:rPr>
+          <w:bCs/>
+          <w:lang w:val="en-US"/>
+        </w:rPr>
+        <w:t xml:space="preserve">Best case Time complexity is </w:t>
+      </w:r>
+      <w:proofErr w:type="gramStart"/>
+      <w:r>
+        <w:rPr>
+          <w:bCs/>
+          <w:lang w:val="en-US"/>
+        </w:rPr>
+        <w:t>O(</w:t>
+      </w:r>
+      <w:proofErr w:type="gramEnd"/>
+      <w:r>
+        <w:rPr>
+          <w:bCs/>
+          <w:lang w:val="en-US"/>
+        </w:rPr>
+        <w:t>1) and worst case time complexity for linear search is O(n).</w:t>
+      </w:r>
+    </w:p>
+    <w:p>
+      <w:pPr>
+        <w:rPr>
+          <w:bCs/>
+          <w:lang w:val="en-US"/>
+        </w:rPr>
+      </w:pPr>
+    </w:p>
+    <w:p>
+      <w:pPr>
+        <w:rPr>
+          <w:bCs/>
+          <w:lang w:val="en-US"/>
+        </w:rPr>
+      </w:pPr>
+    </w:p>
+    <w:p>
+      <w:pPr>
+        <w:rPr>
+          <w:bCs/>
+          <w:lang w:val="en-US"/>
+        </w:rPr>
+      </w:pPr>
+      <w:r>
+        <w:rPr>
+          <w:bCs/>
+          <w:lang w:val="en-US"/>
+        </w:rPr>
+        <w:t xml:space="preserve">Two important functions you’ll be using with strings are </w:t>
+      </w:r>
+    </w:p>
+    <w:p>
+      <w:pPr>
+        <w:rPr>
+          <w:bCs/>
+          <w:lang w:val="en-US"/>
+        </w:rPr>
+      </w:pPr>
+      <w:proofErr w:type="gramStart"/>
+      <w:r>
+        <w:rPr>
+          <w:bCs/>
+          <w:lang w:val="en-US"/>
+        </w:rPr>
+        <w:t>.</w:t>
+      </w:r>
+      <w:proofErr w:type="spellStart"/>
+      <w:r>
+        <w:rPr>
+          <w:bCs/>
+          <w:lang w:val="en-US"/>
+        </w:rPr>
+        <w:t>toCharArray</w:t>
+      </w:r>
+      <w:proofErr w:type="spellEnd"/>
+      <w:proofErr w:type="gramEnd"/>
+      <w:r>
+        <w:rPr>
+          <w:bCs/>
+          <w:lang w:val="en-US"/>
+        </w:rPr>
+        <w:t>();</w:t>
+      </w:r>
+    </w:p>
+    <w:p>
+      <w:pPr>
+        <w:rPr>
+          <w:bCs/>
+          <w:lang w:val="en-US"/>
+        </w:rPr>
+      </w:pPr>
+      <w:proofErr w:type="gramStart"/>
+      <w:r>
+        <w:rPr>
+          <w:bCs/>
+          <w:lang w:val="en-US"/>
+        </w:rPr>
+        <w:t>.</w:t>
+      </w:r>
+      <w:proofErr w:type="spellStart"/>
+      <w:r>
+        <w:rPr>
+          <w:bCs/>
+          <w:lang w:val="en-US"/>
+        </w:rPr>
+        <w:t>charAt</w:t>
+      </w:r>
+      <w:proofErr w:type="spellEnd"/>
+      <w:proofErr w:type="gramEnd"/>
+      <w:r>
+        <w:rPr>
+          <w:bCs/>
+          <w:lang w:val="en-US"/>
+        </w:rPr>
+        <w:t>();</w:t>
+      </w:r>
+    </w:p>
+    <w:p>
+      <w:pPr>
+        <w:rPr>
+          <w:bCs/>
+          <w:lang w:val="en-US"/>
+        </w:rPr>
+      </w:pPr>
+    </w:p>
+    <w:p>
+      <w:pPr>
+        <w:rPr>
+          <w:bCs/>
+          <w:lang w:val="en-US"/>
+        </w:rPr>
+      </w:pPr>
+    </w:p>
+    <w:p>
+      <w:pPr>
+        <w:rPr>
+          <w:bCs/>
+          <w:lang w:val="en-US"/>
+        </w:rPr>
+      </w:pPr>
+    </w:p>
+    <w:p>
+      <w:pPr>
+        <w:rPr>
+          <w:bCs/>
+          <w:lang w:val="en-US"/>
+        </w:rPr>
+      </w:pPr>
+    </w:p>
+    <w:p>
+      <w:pPr>
+        <w:rPr>
+          <w:bCs/>
+          <w:lang w:val="en-US"/>
+        </w:rPr>
+      </w:pPr>
+    </w:p>
+    <w:p>
+      <w:pPr>
+        <w:rPr>
+          <w:bCs/>
+          <w:lang w:val="en-US"/>
+        </w:rPr>
+      </w:pPr>
+    </w:p>
+    <w:p>
+      <w:pPr>
+        <w:rPr>
+          <w:bCs/>
+          <w:lang w:val="en-US"/>
+        </w:rPr>
+      </w:pPr>
+    </w:p>
+    <w:p>
+      <w:pPr>
+        <w:rPr>
+          <w:bCs/>
+          <w:lang w:val="en-US"/>
+        </w:rPr>
+      </w:pPr>
+    </w:p>
+    <w:p>
+      <w:pPr>
+        <w:rPr>
+          <w:bCs/>
+          <w:lang w:val="en-US"/>
+        </w:rPr>
+      </w:pPr>
+    </w:p>
+    <w:p>
+      <w:pPr>
+        <w:rPr>
+          <w:bCs/>
+          <w:lang w:val="en-US"/>
+        </w:rPr>
+      </w:pPr>
+    </w:p>
+    <w:p>
+      <w:pPr>
+        <w:rPr>
+          <w:bCs/>
+          <w:lang w:val="en-US"/>
+        </w:rPr>
+      </w:pPr>
+    </w:p>
+    <w:p>
+      <w:pPr>
+        <w:rPr>
+          <w:bCs/>
+          <w:lang w:val="en-US"/>
+        </w:rPr>
+      </w:pPr>
+    </w:p>
+    <w:p>
+      <w:pPr>
+        <w:rPr>
+          <w:bCs/>
+          <w:lang w:val="en-US"/>
+        </w:rPr>
+      </w:pPr>
+    </w:p>
+    <w:p>
+      <w:pPr>
+        <w:rPr>
+          <w:bCs/>
+          <w:lang w:val="en-US"/>
+        </w:rPr>
+      </w:pPr>
+    </w:p>
+    <w:p>
+      <w:pPr>
+        <w:rPr>
+          <w:bCs/>
+          <w:lang w:val="en-US"/>
+        </w:rPr>
+      </w:pPr>
+    </w:p>
+    <w:p>
+      <w:pPr>
+        <w:rPr>
+          <w:bCs/>
+          <w:lang w:val="en-US"/>
+        </w:rPr>
+      </w:pPr>
+    </w:p>
+    <w:p>
+      <w:pPr>
+        <w:rPr>
+          <w:bCs/>
+          <w:lang w:val="en-US"/>
+        </w:rPr>
+      </w:pPr>
+    </w:p>
+    <w:p>
+      <w:pPr>
+        <w:rPr>
+          <w:bCs/>
+          <w:lang w:val="en-US"/>
+        </w:rPr>
+      </w:pPr>
+    </w:p>
+    <w:p>
+      <w:pPr>
+        <w:rPr>
+          <w:bCs/>
+          <w:lang w:val="en-US"/>
+        </w:rPr>
+      </w:pPr>
+    </w:p>
+    <w:p>
+      <w:pPr>
+        <w:rPr>
+          <w:bCs/>
+          <w:lang w:val="en-US"/>
+        </w:rPr>
+      </w:pPr>
+    </w:p>
+    <w:p>
+      <w:pPr>
+        <w:rPr>
+          <w:bCs/>
+          <w:lang w:val="en-US"/>
+        </w:rPr>
+      </w:pPr>
+    </w:p>
+    <w:p>
+      <w:pPr>
+        <w:rPr>
+          <w:bCs/>
+          <w:lang w:val="en-US"/>
+        </w:rPr>
+      </w:pPr>
+    </w:p>
+    <w:p>
+      <w:pPr>
+        <w:rPr>
+          <w:bCs/>
+          <w:lang w:val="en-US"/>
+        </w:rPr>
+      </w:pPr>
+    </w:p>
+    <w:p>
+      <w:pPr>
+        <w:rPr>
+          <w:bCs/>
+          <w:lang w:val="en-US"/>
+        </w:rPr>
+      </w:pPr>
+    </w:p>
+    <w:p>
+      <w:pPr>
+        <w:rPr>
+          <w:bCs/>
+          <w:lang w:val="en-US"/>
+        </w:rPr>
+      </w:pPr>
+    </w:p>
+    <w:p>
+      <w:pPr>
+        <w:rPr>
+          <w:bCs/>
+          <w:lang w:val="en-US"/>
+        </w:rPr>
+      </w:pPr>
+    </w:p>
+    <w:p>
+      <w:pPr>
+        <w:rPr>
+          <w:bCs/>
+          <w:lang w:val="en-US"/>
+        </w:rPr>
+      </w:pPr>
+    </w:p>
+    <w:p>
+      <w:pPr>
+        <w:rPr>
+          <w:bCs/>
+          <w:lang w:val="en-US"/>
+        </w:rPr>
+      </w:pPr>
+    </w:p>
+    <w:p>
+      <w:pPr>
+        <w:rPr>
+          <w:bCs/>
+          <w:lang w:val="en-US"/>
+        </w:rPr>
+      </w:pPr>
+    </w:p>
+    <w:p>
+      <w:pPr>
+        <w:rPr>
+          <w:bCs/>
+          <w:lang w:val="en-US"/>
+        </w:rPr>
+      </w:pPr>
+    </w:p>
+    <w:p>
+      <w:pPr>
+        <w:rPr>
+          <w:bCs/>
+          <w:lang w:val="en-US"/>
+        </w:rPr>
+      </w:pPr>
+    </w:p>
+    <w:p>
+      <w:pPr>
+        <w:rPr>
+          <w:bCs/>
+          <w:lang w:val="en-US"/>
+        </w:rPr>
+      </w:pPr>
+    </w:p>
+    <w:p>
+      <w:pPr>
+        <w:rPr>
+          <w:bCs/>
+          <w:lang w:val="en-US"/>
+        </w:rPr>
+      </w:pPr>
+    </w:p>
+    <w:p>
+      <w:pPr>
+        <w:rPr>
+          <w:bCs/>
+          <w:lang w:val="en-US"/>
+        </w:rPr>
+      </w:pPr>
+    </w:p>
+    <w:p>
+      <w:pPr>
+        <w:rPr>
+          <w:bCs/>
+          <w:lang w:val="en-US"/>
+        </w:rPr>
+      </w:pPr>
+    </w:p>
+    <w:p>
+      <w:pPr>
+        <w:rPr>
+          <w:bCs/>
+          <w:lang w:val="en-US"/>
+        </w:rPr>
+      </w:pPr>
+    </w:p>
+    <w:p>
+      <w:pPr>
+        <w:rPr>
+          <w:bCs/>
+          <w:lang w:val="en-US"/>
+        </w:rPr>
+      </w:pPr>
+    </w:p>
+    <w:p>
+      <w:pPr>
+        <w:rPr>
+          <w:bCs/>
+          <w:lang w:val="en-US"/>
+        </w:rPr>
+      </w:pPr>
+    </w:p>
+    <w:p>
+      <w:pPr>
+        <w:rPr>
+          <w:bCs/>
+          <w:lang w:val="en-US"/>
+        </w:rPr>
+      </w:pPr>
+    </w:p>
+    <w:p>
+      <w:pPr>
+        <w:rPr>
+          <w:bCs/>
+          <w:lang w:val="en-US"/>
+        </w:rPr>
+      </w:pPr>
+    </w:p>
+    <w:p>
+      <w:pPr>
+        <w:rPr>
+          <w:bCs/>
+          <w:lang w:val="en-US"/>
+        </w:rPr>
+      </w:pPr>
+    </w:p>
+    <w:p>
+      <w:pPr>
+        <w:rPr>
+          <w:bCs/>
+          <w:lang w:val="en-US"/>
+        </w:rPr>
+      </w:pPr>
+    </w:p>
+    <w:p>
+      <w:pPr>
+        <w:rPr>
+          <w:bCs/>
+          <w:lang w:val="en-US"/>
+        </w:rPr>
+      </w:pPr>
+    </w:p>
+    <w:p>
+      <w:pPr>
+        <w:rPr>
+          <w:bCs/>
+          <w:lang w:val="en-US"/>
+        </w:rPr>
+      </w:pPr>
+    </w:p>
+    <w:p>
+      <w:pPr>
+        <w:rPr>
+          <w:bCs/>
+          <w:lang w:val="en-US"/>
+        </w:rPr>
+      </w:pPr>
+    </w:p>
+    <w:p>
+      <w:pPr>
+        <w:rPr>
+          <w:bCs/>
+          <w:lang w:val="en-US"/>
+        </w:rPr>
+      </w:pPr>
+    </w:p>
+    <w:p>
+      <w:pPr>
+        <w:rPr>
+          <w:bCs/>
+          <w:lang w:val="en-US"/>
+        </w:rPr>
+      </w:pPr>
+    </w:p>
+    <w:p>
+      <w:pPr>
+        <w:rPr>
+          <w:bCs/>
+          <w:lang w:val="en-US"/>
+        </w:rPr>
+      </w:pPr>
+    </w:p>
+    <w:p>
+      <w:pPr>
+        <w:rPr>
+          <w:bCs/>
+          <w:lang w:val="en-US"/>
+        </w:rPr>
+      </w:pPr>
+    </w:p>
+    <w:p>
+      <w:pPr>
+        <w:rPr>
+          <w:bCs/>
+          <w:lang w:val="en-US"/>
+        </w:rPr>
+      </w:pPr>
+    </w:p>
+    <w:p>
+      <w:pPr>
+        <w:rPr>
+          <w:b/>
+          <w:lang w:val="en-US"/>
+        </w:rPr>
+      </w:pPr>
+      <w:r>
+        <w:rPr>
+          <w:b/>
+          <w:lang w:val="en-US"/>
+        </w:rPr>
+        <w:t xml:space="preserve">Things you can do while coding – </w:t>
+      </w:r>
+    </w:p>
+    <w:p>
+      <w:pPr>
+        <w:rPr>
+          <w:bCs/>
+          <w:lang w:val="en-US"/>
+        </w:rPr>
+      </w:pPr>
+      <w:r>
+        <w:rPr>
+          <w:bCs/>
+          <w:lang w:val="en-US"/>
+        </w:rPr>
+        <w:t>While writing a code you can add edge cases like what if the array size is zero or the values provided are incorrect</w:t>
       </w:r>
     </w:p>
     <w:sectPr>
@@ -1136,7 +3544,6 @@
   <w:style w:type="character" w:default="1" w:styleId="DefaultParagraphFont">
     <w:name w:val="Default Paragraph Font"/>
     <w:uiPriority w:val="1"/>
-    <w:semiHidden/>
     <w:unhideWhenUsed/>
   </w:style>
   <w:style w:type="table" w:default="1" w:styleId="TableNormal">

</xml_diff>